<commit_message>
upload correct answers and slight update to transaction exploration
</commit_message>
<xml_diff>
--- a/documents/Answers.docx
+++ b/documents/Answers.docx
@@ -69,26 +69,6 @@
           <w:szCs w:val="27"/>
         </w:rPr>
         <w:t>Are there any data quality issues present?</w:t>
-      </w:r>
-    </w:p>
-    <w:p>
-      <w:pPr>
-        <w:spacing w:before="100" w:beforeAutospacing="1" w:after="100" w:afterAutospacing="1" w:line="240" w:lineRule="auto"/>
-        <w:rPr>
-          <w:rFonts w:ascii="Arial" w:eastAsia="Times New Roman" w:hAnsi="Arial" w:cs="Arial"/>
-          <w:color w:val="FF0000"/>
-          <w:sz w:val="27"/>
-          <w:szCs w:val="27"/>
-        </w:rPr>
-      </w:pPr>
-      <w:r>
-        <w:rPr>
-          <w:rFonts w:ascii="Arial" w:eastAsia="Times New Roman" w:hAnsi="Arial" w:cs="Arial"/>
-          <w:color w:val="FF0000"/>
-          <w:sz w:val="27"/>
-          <w:szCs w:val="27"/>
-        </w:rPr>
-        <w:t>ANSWER</w:t>
       </w:r>
     </w:p>
     <w:p>
@@ -251,34 +231,34 @@
           <w:sz w:val="27"/>
           <w:szCs w:val="27"/>
         </w:rPr>
-        <w:t xml:space="preserve">USER_ID, </w:t>
-      </w:r>
-      <w:r>
-        <w:rPr>
-          <w:rFonts w:ascii="Arial" w:eastAsia="Times New Roman" w:hAnsi="Arial" w:cs="Arial"/>
-          <w:color w:val="FF0000"/>
-          <w:sz w:val="27"/>
-          <w:szCs w:val="27"/>
-        </w:rPr>
-        <w:t>BARCODE</w:t>
-      </w:r>
-      <w:r>
-        <w:rPr>
-          <w:rFonts w:ascii="Arial" w:eastAsia="Times New Roman" w:hAnsi="Arial" w:cs="Arial"/>
-          <w:color w:val="FF0000"/>
-          <w:sz w:val="27"/>
-          <w:szCs w:val="27"/>
-        </w:rPr>
-        <w:t>, and RECEIPT_ID</w:t>
-      </w:r>
-      <w:r>
-        <w:rPr>
-          <w:rFonts w:ascii="Arial" w:eastAsia="Times New Roman" w:hAnsi="Arial" w:cs="Arial"/>
-          <w:color w:val="FF0000"/>
-          <w:sz w:val="27"/>
-          <w:szCs w:val="27"/>
-        </w:rPr>
-        <w:t xml:space="preserve"> combined have duplicate values and </w:t>
+        <w:t>RECEIPT</w:t>
+      </w:r>
+      <w:r>
+        <w:rPr>
+          <w:rFonts w:ascii="Arial" w:eastAsia="Times New Roman" w:hAnsi="Arial" w:cs="Arial"/>
+          <w:color w:val="FF0000"/>
+          <w:sz w:val="27"/>
+          <w:szCs w:val="27"/>
+        </w:rPr>
+        <w:t xml:space="preserve"> _ID and</w:t>
+      </w:r>
+      <w:r>
+        <w:rPr>
+          <w:rFonts w:ascii="Arial" w:eastAsia="Times New Roman" w:hAnsi="Arial" w:cs="Arial"/>
+          <w:color w:val="FF0000"/>
+          <w:sz w:val="27"/>
+          <w:szCs w:val="27"/>
+        </w:rPr>
+        <w:t xml:space="preserve"> </w:t>
+      </w:r>
+      <w:r>
+        <w:rPr>
+          <w:rFonts w:ascii="Arial" w:eastAsia="Times New Roman" w:hAnsi="Arial" w:cs="Arial"/>
+          <w:color w:val="FF0000"/>
+          <w:sz w:val="27"/>
+          <w:szCs w:val="27"/>
+        </w:rPr>
+        <w:t xml:space="preserve">BARCODE combined have duplicate values and </w:t>
       </w:r>
       <w:r>
         <w:rPr>
@@ -463,26 +443,6 @@
     </w:p>
     <w:p>
       <w:pPr>
-        <w:spacing w:before="100" w:beforeAutospacing="1" w:after="100" w:afterAutospacing="1" w:line="240" w:lineRule="auto"/>
-        <w:rPr>
-          <w:rFonts w:ascii="Arial" w:eastAsia="Times New Roman" w:hAnsi="Arial" w:cs="Arial"/>
-          <w:color w:val="FF0000"/>
-          <w:sz w:val="27"/>
-          <w:szCs w:val="27"/>
-        </w:rPr>
-      </w:pPr>
-      <w:r>
-        <w:rPr>
-          <w:rFonts w:ascii="Arial" w:eastAsia="Times New Roman" w:hAnsi="Arial" w:cs="Arial"/>
-          <w:color w:val="FF0000"/>
-          <w:sz w:val="27"/>
-          <w:szCs w:val="27"/>
-        </w:rPr>
-        <w:t>ANSWER</w:t>
-      </w:r>
-    </w:p>
-    <w:p>
-      <w:pPr>
         <w:pStyle w:val="ListParagraph"/>
         <w:numPr>
           <w:ilvl w:val="0"/>
@@ -587,7 +547,25 @@
           <w:sz w:val="27"/>
           <w:szCs w:val="27"/>
         </w:rPr>
-        <w:t xml:space="preserve">However, this data appears to be RECEIPT_ID, USER_ID, BARCODE level data (essentially the representation of a receipt, assuming the receipt is grouping the same product into one record with a quantity). </w:t>
+        <w:t>However, this</w:t>
+      </w:r>
+      <w:r>
+        <w:rPr>
+          <w:rFonts w:ascii="Arial" w:eastAsia="Times New Roman" w:hAnsi="Arial" w:cs="Arial"/>
+          <w:color w:val="FF0000"/>
+          <w:sz w:val="27"/>
+          <w:szCs w:val="27"/>
+        </w:rPr>
+        <w:t xml:space="preserve"> data appears to be RECEIPT_ID,</w:t>
+      </w:r>
+      <w:r>
+        <w:rPr>
+          <w:rFonts w:ascii="Arial" w:eastAsia="Times New Roman" w:hAnsi="Arial" w:cs="Arial"/>
+          <w:color w:val="FF0000"/>
+          <w:sz w:val="27"/>
+          <w:szCs w:val="27"/>
+        </w:rPr>
+        <w:t xml:space="preserve"> BARCODE level data (essentially the representation of a receipt, assuming the receipt is grouping the same product into one record with a quantity). </w:t>
       </w:r>
       <w:r>
         <w:rPr>
@@ -597,31 +575,6 @@
           <w:szCs w:val="27"/>
         </w:rPr>
         <w:t>This is just an observation I made, not necessarily something challenging to understand.</w:t>
-      </w:r>
-    </w:p>
-    <w:p>
-      <w:pPr>
-        <w:pStyle w:val="ListParagraph"/>
-        <w:numPr>
-          <w:ilvl w:val="0"/>
-          <w:numId w:val="7"/>
-        </w:numPr>
-        <w:spacing w:before="100" w:beforeAutospacing="1" w:after="100" w:afterAutospacing="1" w:line="240" w:lineRule="auto"/>
-        <w:rPr>
-          <w:rFonts w:ascii="Arial" w:eastAsia="Times New Roman" w:hAnsi="Arial" w:cs="Arial"/>
-          <w:color w:val="FF0000"/>
-          <w:sz w:val="27"/>
-          <w:szCs w:val="27"/>
-        </w:rPr>
-      </w:pPr>
-      <w:r>
-        <w:rPr>
-          <w:rFonts w:ascii="Arial" w:eastAsia="Times New Roman" w:hAnsi="Arial" w:cs="Arial"/>
-          <w:color w:val="FF0000"/>
-          <w:sz w:val="27"/>
-          <w:szCs w:val="27"/>
-        </w:rPr>
-        <w:t>USER</w:t>
       </w:r>
     </w:p>
     <w:p>
@@ -646,8 +599,19 @@
           <w:sz w:val="27"/>
           <w:szCs w:val="27"/>
         </w:rPr>
-        <w:t xml:space="preserve">FINAL_QUANTITY and FINAL_SALE definitely cause some initial confusion. FINAL_QUANTITY has data quality issues as it has </w:t>
-      </w:r>
+        <w:t>FINAL_QUANTITY and FINAL_SALE definitely cause some initial confusion. FINAL_QUANTITY has data quality issues as it has numbers and strings rather than one uniform field. FINAL_SALE is also confusing because it has NULL values. It might just be an issue where there is duplicate data or we need to do some sort of aggregation.</w:t>
+      </w:r>
+    </w:p>
+    <w:p>
+      <w:pPr>
+        <w:spacing w:before="100" w:beforeAutospacing="1" w:after="100" w:afterAutospacing="1" w:line="240" w:lineRule="auto"/>
+        <w:rPr>
+          <w:rFonts w:ascii="Arial" w:eastAsia="Times New Roman" w:hAnsi="Arial" w:cs="Arial"/>
+          <w:color w:val="FF0000"/>
+          <w:sz w:val="27"/>
+          <w:szCs w:val="27"/>
+        </w:rPr>
+      </w:pPr>
       <w:r>
         <w:rPr>
           <w:rFonts w:ascii="Arial" w:eastAsia="Times New Roman" w:hAnsi="Arial" w:cs="Arial"/>
@@ -656,26 +620,6 @@
           <w:szCs w:val="27"/>
         </w:rPr>
         <w:lastRenderedPageBreak/>
-        <w:t>numbers and strings rather than one uniform field. FINAL_SALE is also confusing because it has NULL values. It might just be an issue where there is duplicate data or we need to do some sort of aggregation.</w:t>
-      </w:r>
-    </w:p>
-    <w:p>
-      <w:pPr>
-        <w:spacing w:before="100" w:beforeAutospacing="1" w:after="100" w:afterAutospacing="1" w:line="240" w:lineRule="auto"/>
-        <w:rPr>
-          <w:rFonts w:ascii="Arial" w:eastAsia="Times New Roman" w:hAnsi="Arial" w:cs="Arial"/>
-          <w:color w:val="FF0000"/>
-          <w:sz w:val="27"/>
-          <w:szCs w:val="27"/>
-        </w:rPr>
-      </w:pPr>
-      <w:r>
-        <w:rPr>
-          <w:rFonts w:ascii="Arial" w:eastAsia="Times New Roman" w:hAnsi="Arial" w:cs="Arial"/>
-          <w:color w:val="FF0000"/>
-          <w:sz w:val="27"/>
-          <w:szCs w:val="27"/>
-        </w:rPr>
         <w:t>I will upload this initial raw data into a SQL Server database to confirm and correct the comments I have mentioned above. I will also look for other instances of data inaccuracy or lack of data integrity.</w:t>
       </w:r>
     </w:p>
@@ -846,7 +790,16 @@
           <w:sz w:val="27"/>
           <w:szCs w:val="27"/>
         </w:rPr>
-        <w:t>Excluded recorded where BARCODE is NULL or blank</w:t>
+        <w:t>Excluded records</w:t>
+      </w:r>
+      <w:r>
+        <w:rPr>
+          <w:rFonts w:ascii="Arial" w:eastAsia="Times New Roman" w:hAnsi="Arial" w:cs="Arial"/>
+          <w:color w:val="FF0000"/>
+          <w:sz w:val="27"/>
+          <w:szCs w:val="27"/>
+        </w:rPr>
+        <w:t xml:space="preserve"> where BARCODE is NULL or blank</w:t>
       </w:r>
     </w:p>
     <w:p>
@@ -923,7 +876,27 @@
           <w:sz w:val="27"/>
           <w:szCs w:val="27"/>
         </w:rPr>
-        <w:t>There were duplicate records that had all the same descriptive information but differing values for the metrics (FINAL_QUANTITY and FINAL_SALE). Therefore, we grouped our data and kept the maximum of each of these fields. Made a choice on MAXIMUM with the idea that if both numbers existed then they were both correct depending on perspective. Perhaps the smaller was a per unit price rather than the total price for that product for FINAL_SALE.</w:t>
+        <w:t xml:space="preserve">There were duplicate records that had all the same descriptive information but differing values for the metrics (FINAL_QUANTITY and FINAL_SALE). Therefore, we grouped our data and kept the maximum of each of these fields. Made a choice on MAXIMUM with the idea that if both numbers existed then they were both correct depending on perspective. Perhaps the smaller was </w:t>
+      </w:r>
+      <w:proofErr w:type="gramStart"/>
+      <w:r>
+        <w:rPr>
+          <w:rFonts w:ascii="Arial" w:eastAsia="Times New Roman" w:hAnsi="Arial" w:cs="Arial"/>
+          <w:color w:val="FF0000"/>
+          <w:sz w:val="27"/>
+          <w:szCs w:val="27"/>
+        </w:rPr>
+        <w:t>a per</w:t>
+      </w:r>
+      <w:proofErr w:type="gramEnd"/>
+      <w:r>
+        <w:rPr>
+          <w:rFonts w:ascii="Arial" w:eastAsia="Times New Roman" w:hAnsi="Arial" w:cs="Arial"/>
+          <w:color w:val="FF0000"/>
+          <w:sz w:val="27"/>
+          <w:szCs w:val="27"/>
+        </w:rPr>
+        <w:t xml:space="preserve"> unit price rather than the total price for that product for FINAL_SALE.</w:t>
       </w:r>
     </w:p>
     <w:p>
@@ -998,7 +971,6 @@
           <w:sz w:val="27"/>
           <w:szCs w:val="27"/>
         </w:rPr>
-        <w:lastRenderedPageBreak/>
         <w:t>NULLs were from fields describing the user. I cannot replace them with anything as I would be completely making things up without any logic or reason.</w:t>
       </w:r>
     </w:p>
@@ -1044,6 +1016,7 @@
           <w:sz w:val="27"/>
           <w:szCs w:val="27"/>
         </w:rPr>
+        <w:lastRenderedPageBreak/>
         <w:t>We recommend using SQL or python and data visualization to examine the data.</w:t>
       </w:r>
     </w:p>
@@ -1166,769 +1139,105 @@
         <w:t>The top 5 brands for users 21 and over are as follows:</w:t>
       </w:r>
     </w:p>
-    <w:tbl>
-      <w:tblPr>
-        <w:tblStyle w:val="TableGrid"/>
-        <w:tblW w:w="0" w:type="auto"/>
-        <w:tblLook w:val="04A0" w:firstRow="1" w:lastRow="0" w:firstColumn="1" w:lastColumn="0" w:noHBand="0" w:noVBand="1"/>
-      </w:tblPr>
-      <w:tblGrid>
-        <w:gridCol w:w="3116"/>
-        <w:gridCol w:w="3117"/>
-        <w:gridCol w:w="3117"/>
-      </w:tblGrid>
-      <w:tr>
-        <w:tc>
-          <w:tcPr>
-            <w:tcW w:w="3116" w:type="dxa"/>
-          </w:tcPr>
-          <w:p>
-            <w:pPr>
-              <w:spacing w:before="100" w:beforeAutospacing="1" w:after="100" w:afterAutospacing="1"/>
-              <w:rPr>
-                <w:rFonts w:ascii="Arial" w:eastAsia="Times New Roman" w:hAnsi="Arial" w:cs="Arial"/>
-                <w:color w:val="FF0000"/>
-                <w:sz w:val="27"/>
-                <w:szCs w:val="27"/>
-              </w:rPr>
-            </w:pPr>
-            <w:r>
-              <w:rPr>
-                <w:rFonts w:ascii="Arial" w:eastAsia="Times New Roman" w:hAnsi="Arial" w:cs="Arial"/>
-                <w:color w:val="FF0000"/>
-                <w:sz w:val="27"/>
-                <w:szCs w:val="27"/>
-              </w:rPr>
-              <w:t>Brand</w:t>
-            </w:r>
-          </w:p>
-        </w:tc>
-        <w:tc>
-          <w:tcPr>
-            <w:tcW w:w="3117" w:type="dxa"/>
-          </w:tcPr>
-          <w:p>
-            <w:pPr>
-              <w:spacing w:before="100" w:beforeAutospacing="1" w:after="100" w:afterAutospacing="1"/>
-              <w:rPr>
-                <w:rFonts w:ascii="Arial" w:eastAsia="Times New Roman" w:hAnsi="Arial" w:cs="Arial"/>
-                <w:color w:val="FF0000"/>
-                <w:sz w:val="27"/>
-                <w:szCs w:val="27"/>
-              </w:rPr>
-            </w:pPr>
-            <w:r>
-              <w:rPr>
-                <w:rFonts w:ascii="Arial" w:eastAsia="Times New Roman" w:hAnsi="Arial" w:cs="Arial"/>
-                <w:color w:val="FF0000"/>
-                <w:sz w:val="27"/>
-                <w:szCs w:val="27"/>
-              </w:rPr>
-              <w:t>Ranking</w:t>
-            </w:r>
-          </w:p>
-        </w:tc>
-        <w:tc>
-          <w:tcPr>
-            <w:tcW w:w="3117" w:type="dxa"/>
-          </w:tcPr>
-          <w:p>
-            <w:pPr>
-              <w:spacing w:before="100" w:beforeAutospacing="1" w:after="100" w:afterAutospacing="1"/>
-              <w:rPr>
-                <w:rFonts w:ascii="Arial" w:eastAsia="Times New Roman" w:hAnsi="Arial" w:cs="Arial"/>
-                <w:color w:val="FF0000"/>
-                <w:sz w:val="27"/>
-                <w:szCs w:val="27"/>
-              </w:rPr>
-            </w:pPr>
-            <w:r>
-              <w:rPr>
-                <w:rFonts w:ascii="Arial" w:eastAsia="Times New Roman" w:hAnsi="Arial" w:cs="Arial"/>
-                <w:color w:val="FF0000"/>
-                <w:sz w:val="27"/>
-                <w:szCs w:val="27"/>
-              </w:rPr>
-              <w:t xml:space="preserve">Brand </w:t>
-            </w:r>
-            <w:commentRangeStart w:id="0"/>
-            <w:r>
-              <w:rPr>
-                <w:rFonts w:ascii="Arial" w:eastAsia="Times New Roman" w:hAnsi="Arial" w:cs="Arial"/>
-                <w:color w:val="FF0000"/>
-                <w:sz w:val="27"/>
-                <w:szCs w:val="27"/>
-              </w:rPr>
-              <w:t>Count</w:t>
-            </w:r>
-            <w:commentRangeEnd w:id="0"/>
-            <w:r>
-              <w:rPr>
-                <w:rStyle w:val="CommentReference"/>
-              </w:rPr>
-              <w:commentReference w:id="0"/>
-            </w:r>
-          </w:p>
-        </w:tc>
-      </w:tr>
-      <w:tr>
-        <w:tc>
-          <w:tcPr>
-            <w:tcW w:w="3116" w:type="dxa"/>
-          </w:tcPr>
-          <w:p>
-            <w:pPr>
-              <w:spacing w:before="100" w:beforeAutospacing="1" w:after="100" w:afterAutospacing="1"/>
-              <w:rPr>
-                <w:rFonts w:ascii="Arial" w:eastAsia="Times New Roman" w:hAnsi="Arial" w:cs="Arial"/>
-                <w:color w:val="FF0000"/>
-                <w:sz w:val="27"/>
-                <w:szCs w:val="27"/>
-              </w:rPr>
-            </w:pPr>
-            <w:r>
-              <w:rPr>
-                <w:rFonts w:ascii="Arial" w:eastAsia="Times New Roman" w:hAnsi="Arial" w:cs="Arial"/>
-                <w:color w:val="FF0000"/>
-                <w:sz w:val="27"/>
-                <w:szCs w:val="27"/>
-              </w:rPr>
-              <w:t>DOVE</w:t>
-            </w:r>
-          </w:p>
-        </w:tc>
-        <w:tc>
-          <w:tcPr>
-            <w:tcW w:w="3117" w:type="dxa"/>
-          </w:tcPr>
-          <w:p>
-            <w:pPr>
-              <w:spacing w:before="100" w:beforeAutospacing="1" w:after="100" w:afterAutospacing="1"/>
-              <w:rPr>
-                <w:rFonts w:ascii="Arial" w:eastAsia="Times New Roman" w:hAnsi="Arial" w:cs="Arial"/>
-                <w:color w:val="FF0000"/>
-                <w:sz w:val="27"/>
-                <w:szCs w:val="27"/>
-              </w:rPr>
-            </w:pPr>
-            <w:r>
-              <w:rPr>
-                <w:rFonts w:ascii="Arial" w:eastAsia="Times New Roman" w:hAnsi="Arial" w:cs="Arial"/>
-                <w:color w:val="FF0000"/>
-                <w:sz w:val="27"/>
-                <w:szCs w:val="27"/>
-              </w:rPr>
-              <w:t>1</w:t>
-            </w:r>
-          </w:p>
-        </w:tc>
-        <w:tc>
-          <w:tcPr>
-            <w:tcW w:w="3117" w:type="dxa"/>
-          </w:tcPr>
-          <w:p>
-            <w:pPr>
-              <w:spacing w:before="100" w:beforeAutospacing="1" w:after="100" w:afterAutospacing="1"/>
-              <w:rPr>
-                <w:rFonts w:ascii="Arial" w:eastAsia="Times New Roman" w:hAnsi="Arial" w:cs="Arial"/>
-                <w:color w:val="FF0000"/>
-                <w:sz w:val="27"/>
-                <w:szCs w:val="27"/>
-              </w:rPr>
-            </w:pPr>
-            <w:r>
-              <w:rPr>
-                <w:rFonts w:ascii="Arial" w:eastAsia="Times New Roman" w:hAnsi="Arial" w:cs="Arial"/>
-                <w:color w:val="FF0000"/>
-                <w:sz w:val="27"/>
-                <w:szCs w:val="27"/>
-              </w:rPr>
-              <w:t>3</w:t>
-            </w:r>
-          </w:p>
-        </w:tc>
-      </w:tr>
-      <w:tr>
-        <w:tc>
-          <w:tcPr>
-            <w:tcW w:w="3116" w:type="dxa"/>
-          </w:tcPr>
-          <w:p>
-            <w:pPr>
-              <w:spacing w:before="100" w:beforeAutospacing="1" w:after="100" w:afterAutospacing="1"/>
-              <w:rPr>
-                <w:rFonts w:ascii="Arial" w:eastAsia="Times New Roman" w:hAnsi="Arial" w:cs="Arial"/>
-                <w:color w:val="FF0000"/>
-                <w:sz w:val="27"/>
-                <w:szCs w:val="27"/>
-              </w:rPr>
-            </w:pPr>
-            <w:r>
-              <w:rPr>
-                <w:rFonts w:ascii="Arial" w:eastAsia="Times New Roman" w:hAnsi="Arial" w:cs="Arial"/>
-                <w:color w:val="FF0000"/>
-                <w:sz w:val="27"/>
-                <w:szCs w:val="27"/>
-              </w:rPr>
-              <w:t>NERDS CANDY</w:t>
-            </w:r>
-          </w:p>
-        </w:tc>
-        <w:tc>
-          <w:tcPr>
-            <w:tcW w:w="3117" w:type="dxa"/>
-          </w:tcPr>
-          <w:p>
-            <w:pPr>
-              <w:spacing w:before="100" w:beforeAutospacing="1" w:after="100" w:afterAutospacing="1"/>
-              <w:rPr>
-                <w:rFonts w:ascii="Arial" w:eastAsia="Times New Roman" w:hAnsi="Arial" w:cs="Arial"/>
-                <w:color w:val="FF0000"/>
-                <w:sz w:val="27"/>
-                <w:szCs w:val="27"/>
-              </w:rPr>
-            </w:pPr>
-            <w:r>
-              <w:rPr>
-                <w:rFonts w:ascii="Arial" w:eastAsia="Times New Roman" w:hAnsi="Arial" w:cs="Arial"/>
-                <w:color w:val="FF0000"/>
-                <w:sz w:val="27"/>
-                <w:szCs w:val="27"/>
-              </w:rPr>
-              <w:t>1</w:t>
-            </w:r>
-          </w:p>
-        </w:tc>
-        <w:tc>
-          <w:tcPr>
-            <w:tcW w:w="3117" w:type="dxa"/>
-          </w:tcPr>
-          <w:p>
-            <w:pPr>
-              <w:spacing w:before="100" w:beforeAutospacing="1" w:after="100" w:afterAutospacing="1"/>
-              <w:rPr>
-                <w:rFonts w:ascii="Arial" w:eastAsia="Times New Roman" w:hAnsi="Arial" w:cs="Arial"/>
-                <w:color w:val="FF0000"/>
-                <w:sz w:val="27"/>
-                <w:szCs w:val="27"/>
-              </w:rPr>
-            </w:pPr>
-            <w:r>
-              <w:rPr>
-                <w:rFonts w:ascii="Arial" w:eastAsia="Times New Roman" w:hAnsi="Arial" w:cs="Arial"/>
-                <w:color w:val="FF0000"/>
-                <w:sz w:val="27"/>
-                <w:szCs w:val="27"/>
-              </w:rPr>
-              <w:t>3</w:t>
-            </w:r>
-          </w:p>
-        </w:tc>
-      </w:tr>
-      <w:tr>
-        <w:tc>
-          <w:tcPr>
-            <w:tcW w:w="3116" w:type="dxa"/>
-          </w:tcPr>
-          <w:p>
-            <w:pPr>
-              <w:spacing w:before="100" w:beforeAutospacing="1" w:after="100" w:afterAutospacing="1"/>
-              <w:rPr>
-                <w:rFonts w:ascii="Arial" w:eastAsia="Times New Roman" w:hAnsi="Arial" w:cs="Arial"/>
-                <w:color w:val="FF0000"/>
-                <w:sz w:val="27"/>
-                <w:szCs w:val="27"/>
-              </w:rPr>
-            </w:pPr>
-            <w:r>
-              <w:rPr>
-                <w:rFonts w:ascii="Arial" w:eastAsia="Times New Roman" w:hAnsi="Arial" w:cs="Arial"/>
-                <w:color w:val="FF0000"/>
-                <w:sz w:val="27"/>
-                <w:szCs w:val="27"/>
-              </w:rPr>
-              <w:t>GREAT VALUE</w:t>
-            </w:r>
-          </w:p>
-        </w:tc>
-        <w:tc>
-          <w:tcPr>
-            <w:tcW w:w="3117" w:type="dxa"/>
-          </w:tcPr>
-          <w:p>
-            <w:pPr>
-              <w:spacing w:before="100" w:beforeAutospacing="1" w:after="100" w:afterAutospacing="1"/>
-              <w:rPr>
-                <w:rFonts w:ascii="Arial" w:eastAsia="Times New Roman" w:hAnsi="Arial" w:cs="Arial"/>
-                <w:color w:val="FF0000"/>
-                <w:sz w:val="27"/>
-                <w:szCs w:val="27"/>
-              </w:rPr>
-            </w:pPr>
-            <w:r>
-              <w:rPr>
-                <w:rFonts w:ascii="Arial" w:eastAsia="Times New Roman" w:hAnsi="Arial" w:cs="Arial"/>
-                <w:color w:val="FF0000"/>
-                <w:sz w:val="27"/>
-                <w:szCs w:val="27"/>
-              </w:rPr>
-              <w:t>3</w:t>
-            </w:r>
-          </w:p>
-        </w:tc>
-        <w:tc>
-          <w:tcPr>
-            <w:tcW w:w="3117" w:type="dxa"/>
-          </w:tcPr>
-          <w:p>
-            <w:pPr>
-              <w:spacing w:before="100" w:beforeAutospacing="1" w:after="100" w:afterAutospacing="1"/>
-              <w:rPr>
-                <w:rFonts w:ascii="Arial" w:eastAsia="Times New Roman" w:hAnsi="Arial" w:cs="Arial"/>
-                <w:color w:val="FF0000"/>
-                <w:sz w:val="27"/>
-                <w:szCs w:val="27"/>
-              </w:rPr>
-            </w:pPr>
-            <w:r>
-              <w:rPr>
-                <w:rFonts w:ascii="Arial" w:eastAsia="Times New Roman" w:hAnsi="Arial" w:cs="Arial"/>
-                <w:color w:val="FF0000"/>
-                <w:sz w:val="27"/>
-                <w:szCs w:val="27"/>
-              </w:rPr>
-              <w:t>2</w:t>
-            </w:r>
-          </w:p>
-        </w:tc>
-      </w:tr>
-      <w:tr>
-        <w:tc>
-          <w:tcPr>
-            <w:tcW w:w="3116" w:type="dxa"/>
-          </w:tcPr>
-          <w:p>
-            <w:pPr>
-              <w:spacing w:before="100" w:beforeAutospacing="1" w:after="100" w:afterAutospacing="1"/>
-              <w:rPr>
-                <w:rFonts w:ascii="Arial" w:eastAsia="Times New Roman" w:hAnsi="Arial" w:cs="Arial"/>
-                <w:color w:val="FF0000"/>
-                <w:sz w:val="27"/>
-                <w:szCs w:val="27"/>
-              </w:rPr>
-            </w:pPr>
-            <w:r>
-              <w:rPr>
-                <w:rFonts w:ascii="Arial" w:eastAsia="Times New Roman" w:hAnsi="Arial" w:cs="Arial"/>
-                <w:color w:val="FF0000"/>
-                <w:sz w:val="27"/>
-                <w:szCs w:val="27"/>
-              </w:rPr>
-              <w:t>HERSHEY’S</w:t>
-            </w:r>
-          </w:p>
-        </w:tc>
-        <w:tc>
-          <w:tcPr>
-            <w:tcW w:w="3117" w:type="dxa"/>
-          </w:tcPr>
-          <w:p>
-            <w:pPr>
-              <w:spacing w:before="100" w:beforeAutospacing="1" w:after="100" w:afterAutospacing="1"/>
-              <w:rPr>
-                <w:rFonts w:ascii="Arial" w:eastAsia="Times New Roman" w:hAnsi="Arial" w:cs="Arial"/>
-                <w:color w:val="FF0000"/>
-                <w:sz w:val="27"/>
-                <w:szCs w:val="27"/>
-              </w:rPr>
-            </w:pPr>
-            <w:r>
-              <w:rPr>
-                <w:rFonts w:ascii="Arial" w:eastAsia="Times New Roman" w:hAnsi="Arial" w:cs="Arial"/>
-                <w:color w:val="FF0000"/>
-                <w:sz w:val="27"/>
-                <w:szCs w:val="27"/>
-              </w:rPr>
-              <w:t>3</w:t>
-            </w:r>
-          </w:p>
-        </w:tc>
-        <w:tc>
-          <w:tcPr>
-            <w:tcW w:w="3117" w:type="dxa"/>
-          </w:tcPr>
-          <w:p>
-            <w:pPr>
-              <w:spacing w:before="100" w:beforeAutospacing="1" w:after="100" w:afterAutospacing="1"/>
-              <w:rPr>
-                <w:rFonts w:ascii="Arial" w:eastAsia="Times New Roman" w:hAnsi="Arial" w:cs="Arial"/>
-                <w:color w:val="FF0000"/>
-                <w:sz w:val="27"/>
-                <w:szCs w:val="27"/>
-              </w:rPr>
-            </w:pPr>
-            <w:r>
-              <w:rPr>
-                <w:rFonts w:ascii="Arial" w:eastAsia="Times New Roman" w:hAnsi="Arial" w:cs="Arial"/>
-                <w:color w:val="FF0000"/>
-                <w:sz w:val="27"/>
-                <w:szCs w:val="27"/>
-              </w:rPr>
-              <w:t>2</w:t>
-            </w:r>
-          </w:p>
-        </w:tc>
-      </w:tr>
-      <w:tr>
-        <w:tc>
-          <w:tcPr>
-            <w:tcW w:w="3116" w:type="dxa"/>
-          </w:tcPr>
-          <w:p>
-            <w:pPr>
-              <w:spacing w:before="100" w:beforeAutospacing="1" w:after="100" w:afterAutospacing="1"/>
-              <w:rPr>
-                <w:rFonts w:ascii="Arial" w:eastAsia="Times New Roman" w:hAnsi="Arial" w:cs="Arial"/>
-                <w:color w:val="FF0000"/>
-                <w:sz w:val="27"/>
-                <w:szCs w:val="27"/>
-              </w:rPr>
-            </w:pPr>
-            <w:r>
-              <w:rPr>
-                <w:rFonts w:ascii="Arial" w:eastAsia="Times New Roman" w:hAnsi="Arial" w:cs="Arial"/>
-                <w:color w:val="FF0000"/>
-                <w:sz w:val="27"/>
-                <w:szCs w:val="27"/>
-              </w:rPr>
-              <w:t>TRIDENT</w:t>
-            </w:r>
-          </w:p>
-        </w:tc>
-        <w:tc>
-          <w:tcPr>
-            <w:tcW w:w="3117" w:type="dxa"/>
-          </w:tcPr>
-          <w:p>
-            <w:pPr>
-              <w:spacing w:before="100" w:beforeAutospacing="1" w:after="100" w:afterAutospacing="1"/>
-              <w:rPr>
-                <w:rFonts w:ascii="Arial" w:eastAsia="Times New Roman" w:hAnsi="Arial" w:cs="Arial"/>
-                <w:color w:val="FF0000"/>
-                <w:sz w:val="27"/>
-                <w:szCs w:val="27"/>
-              </w:rPr>
-            </w:pPr>
-            <w:r>
-              <w:rPr>
-                <w:rFonts w:ascii="Arial" w:eastAsia="Times New Roman" w:hAnsi="Arial" w:cs="Arial"/>
-                <w:color w:val="FF0000"/>
-                <w:sz w:val="27"/>
-                <w:szCs w:val="27"/>
-              </w:rPr>
-              <w:t>3</w:t>
-            </w:r>
-          </w:p>
-        </w:tc>
-        <w:tc>
-          <w:tcPr>
-            <w:tcW w:w="3117" w:type="dxa"/>
-          </w:tcPr>
-          <w:p>
-            <w:pPr>
-              <w:spacing w:before="100" w:beforeAutospacing="1" w:after="100" w:afterAutospacing="1"/>
-              <w:rPr>
-                <w:rFonts w:ascii="Arial" w:eastAsia="Times New Roman" w:hAnsi="Arial" w:cs="Arial"/>
-                <w:color w:val="FF0000"/>
-                <w:sz w:val="27"/>
-                <w:szCs w:val="27"/>
-              </w:rPr>
-            </w:pPr>
-            <w:r>
-              <w:rPr>
-                <w:rFonts w:ascii="Arial" w:eastAsia="Times New Roman" w:hAnsi="Arial" w:cs="Arial"/>
-                <w:color w:val="FF0000"/>
-                <w:sz w:val="27"/>
-                <w:szCs w:val="27"/>
-              </w:rPr>
-              <w:t>2</w:t>
-            </w:r>
-          </w:p>
-        </w:tc>
-      </w:tr>
-      <w:tr>
-        <w:tc>
-          <w:tcPr>
-            <w:tcW w:w="3116" w:type="dxa"/>
-          </w:tcPr>
-          <w:p>
-            <w:pPr>
-              <w:spacing w:before="100" w:beforeAutospacing="1" w:after="100" w:afterAutospacing="1"/>
-              <w:rPr>
-                <w:rFonts w:ascii="Arial" w:eastAsia="Times New Roman" w:hAnsi="Arial" w:cs="Arial"/>
-                <w:color w:val="FF0000"/>
-                <w:sz w:val="27"/>
-                <w:szCs w:val="27"/>
-              </w:rPr>
-            </w:pPr>
-            <w:r>
-              <w:rPr>
-                <w:rFonts w:ascii="Arial" w:eastAsia="Times New Roman" w:hAnsi="Arial" w:cs="Arial"/>
-                <w:color w:val="FF0000"/>
-                <w:sz w:val="27"/>
-                <w:szCs w:val="27"/>
-              </w:rPr>
-              <w:t>MEIJER</w:t>
-            </w:r>
-          </w:p>
-        </w:tc>
-        <w:tc>
-          <w:tcPr>
-            <w:tcW w:w="3117" w:type="dxa"/>
-          </w:tcPr>
-          <w:p>
-            <w:pPr>
-              <w:spacing w:before="100" w:beforeAutospacing="1" w:after="100" w:afterAutospacing="1"/>
-              <w:rPr>
-                <w:rFonts w:ascii="Arial" w:eastAsia="Times New Roman" w:hAnsi="Arial" w:cs="Arial"/>
-                <w:color w:val="FF0000"/>
-                <w:sz w:val="27"/>
-                <w:szCs w:val="27"/>
-              </w:rPr>
-            </w:pPr>
-            <w:r>
-              <w:rPr>
-                <w:rFonts w:ascii="Arial" w:eastAsia="Times New Roman" w:hAnsi="Arial" w:cs="Arial"/>
-                <w:color w:val="FF0000"/>
-                <w:sz w:val="27"/>
-                <w:szCs w:val="27"/>
-              </w:rPr>
-              <w:t>3</w:t>
-            </w:r>
-          </w:p>
-        </w:tc>
-        <w:tc>
-          <w:tcPr>
-            <w:tcW w:w="3117" w:type="dxa"/>
-          </w:tcPr>
-          <w:p>
-            <w:pPr>
-              <w:spacing w:before="100" w:beforeAutospacing="1" w:after="100" w:afterAutospacing="1"/>
-              <w:rPr>
-                <w:rFonts w:ascii="Arial" w:eastAsia="Times New Roman" w:hAnsi="Arial" w:cs="Arial"/>
-                <w:color w:val="FF0000"/>
-                <w:sz w:val="27"/>
-                <w:szCs w:val="27"/>
-              </w:rPr>
-            </w:pPr>
-            <w:r>
-              <w:rPr>
-                <w:rFonts w:ascii="Arial" w:eastAsia="Times New Roman" w:hAnsi="Arial" w:cs="Arial"/>
-                <w:color w:val="FF0000"/>
-                <w:sz w:val="27"/>
-                <w:szCs w:val="27"/>
-              </w:rPr>
-              <w:t>2</w:t>
-            </w:r>
-          </w:p>
-        </w:tc>
-      </w:tr>
-      <w:tr>
-        <w:tc>
-          <w:tcPr>
-            <w:tcW w:w="3116" w:type="dxa"/>
-          </w:tcPr>
-          <w:p>
-            <w:pPr>
-              <w:spacing w:before="100" w:beforeAutospacing="1" w:after="100" w:afterAutospacing="1"/>
-              <w:rPr>
-                <w:rFonts w:ascii="Arial" w:eastAsia="Times New Roman" w:hAnsi="Arial" w:cs="Arial"/>
-                <w:color w:val="FF0000"/>
-                <w:sz w:val="27"/>
-                <w:szCs w:val="27"/>
-              </w:rPr>
-            </w:pPr>
-            <w:r>
-              <w:rPr>
-                <w:rFonts w:ascii="Arial" w:eastAsia="Times New Roman" w:hAnsi="Arial" w:cs="Arial"/>
-                <w:color w:val="FF0000"/>
-                <w:sz w:val="27"/>
-                <w:szCs w:val="27"/>
-              </w:rPr>
-              <w:t>COCA-COLA</w:t>
-            </w:r>
-          </w:p>
-        </w:tc>
-        <w:tc>
-          <w:tcPr>
-            <w:tcW w:w="3117" w:type="dxa"/>
-          </w:tcPr>
-          <w:p>
-            <w:pPr>
-              <w:spacing w:before="100" w:beforeAutospacing="1" w:after="100" w:afterAutospacing="1"/>
-              <w:rPr>
-                <w:rFonts w:ascii="Arial" w:eastAsia="Times New Roman" w:hAnsi="Arial" w:cs="Arial"/>
-                <w:color w:val="FF0000"/>
-                <w:sz w:val="27"/>
-                <w:szCs w:val="27"/>
-              </w:rPr>
-            </w:pPr>
-            <w:r>
-              <w:rPr>
-                <w:rFonts w:ascii="Arial" w:eastAsia="Times New Roman" w:hAnsi="Arial" w:cs="Arial"/>
-                <w:color w:val="FF0000"/>
-                <w:sz w:val="27"/>
-                <w:szCs w:val="27"/>
-              </w:rPr>
-              <w:t>3</w:t>
-            </w:r>
-          </w:p>
-        </w:tc>
-        <w:tc>
-          <w:tcPr>
-            <w:tcW w:w="3117" w:type="dxa"/>
-          </w:tcPr>
-          <w:p>
-            <w:pPr>
-              <w:spacing w:before="100" w:beforeAutospacing="1" w:after="100" w:afterAutospacing="1"/>
-              <w:rPr>
-                <w:rFonts w:ascii="Arial" w:eastAsia="Times New Roman" w:hAnsi="Arial" w:cs="Arial"/>
-                <w:color w:val="FF0000"/>
-                <w:sz w:val="27"/>
-                <w:szCs w:val="27"/>
-              </w:rPr>
-            </w:pPr>
-            <w:r>
-              <w:rPr>
-                <w:rFonts w:ascii="Arial" w:eastAsia="Times New Roman" w:hAnsi="Arial" w:cs="Arial"/>
-                <w:color w:val="FF0000"/>
-                <w:sz w:val="27"/>
-                <w:szCs w:val="27"/>
-              </w:rPr>
-              <w:t>2</w:t>
-            </w:r>
-          </w:p>
-        </w:tc>
-      </w:tr>
-      <w:tr>
-        <w:tc>
-          <w:tcPr>
-            <w:tcW w:w="3116" w:type="dxa"/>
-          </w:tcPr>
-          <w:p>
-            <w:pPr>
-              <w:spacing w:before="100" w:beforeAutospacing="1" w:after="100" w:afterAutospacing="1"/>
-              <w:rPr>
-                <w:rFonts w:ascii="Arial" w:eastAsia="Times New Roman" w:hAnsi="Arial" w:cs="Arial"/>
-                <w:color w:val="FF0000"/>
-                <w:sz w:val="27"/>
-                <w:szCs w:val="27"/>
-              </w:rPr>
-            </w:pPr>
-            <w:r>
-              <w:rPr>
-                <w:rFonts w:ascii="Arial" w:eastAsia="Times New Roman" w:hAnsi="Arial" w:cs="Arial"/>
-                <w:color w:val="FF0000"/>
-                <w:sz w:val="27"/>
-                <w:szCs w:val="27"/>
-              </w:rPr>
-              <w:t>SOUR PATCH KIDS</w:t>
-            </w:r>
-          </w:p>
-        </w:tc>
-        <w:tc>
-          <w:tcPr>
-            <w:tcW w:w="3117" w:type="dxa"/>
-          </w:tcPr>
-          <w:p>
-            <w:pPr>
-              <w:spacing w:before="100" w:beforeAutospacing="1" w:after="100" w:afterAutospacing="1"/>
-              <w:rPr>
-                <w:rFonts w:ascii="Arial" w:eastAsia="Times New Roman" w:hAnsi="Arial" w:cs="Arial"/>
-                <w:color w:val="FF0000"/>
-                <w:sz w:val="27"/>
-                <w:szCs w:val="27"/>
-              </w:rPr>
-            </w:pPr>
-            <w:r>
-              <w:rPr>
-                <w:rFonts w:ascii="Arial" w:eastAsia="Times New Roman" w:hAnsi="Arial" w:cs="Arial"/>
-                <w:color w:val="FF0000"/>
-                <w:sz w:val="27"/>
-                <w:szCs w:val="27"/>
-              </w:rPr>
-              <w:t>3</w:t>
-            </w:r>
-          </w:p>
-        </w:tc>
-        <w:tc>
-          <w:tcPr>
-            <w:tcW w:w="3117" w:type="dxa"/>
-          </w:tcPr>
-          <w:p>
-            <w:pPr>
-              <w:spacing w:before="100" w:beforeAutospacing="1" w:after="100" w:afterAutospacing="1"/>
-              <w:rPr>
-                <w:rFonts w:ascii="Arial" w:eastAsia="Times New Roman" w:hAnsi="Arial" w:cs="Arial"/>
-                <w:color w:val="FF0000"/>
-                <w:sz w:val="27"/>
-                <w:szCs w:val="27"/>
-              </w:rPr>
-            </w:pPr>
-            <w:r>
-              <w:rPr>
-                <w:rFonts w:ascii="Arial" w:eastAsia="Times New Roman" w:hAnsi="Arial" w:cs="Arial"/>
-                <w:color w:val="FF0000"/>
-                <w:sz w:val="27"/>
-                <w:szCs w:val="27"/>
-              </w:rPr>
-              <w:t>2</w:t>
-            </w:r>
-          </w:p>
-        </w:tc>
-      </w:tr>
-    </w:tbl>
-    <w:p>
-      <w:pPr>
-        <w:spacing w:before="100" w:beforeAutospacing="1" w:after="100" w:afterAutospacing="1" w:line="240" w:lineRule="auto"/>
-        <w:rPr>
-          <w:rFonts w:ascii="Arial" w:eastAsia="Times New Roman" w:hAnsi="Arial" w:cs="Arial"/>
-          <w:color w:val="FF0000"/>
-          <w:sz w:val="27"/>
-          <w:szCs w:val="27"/>
-        </w:rPr>
-      </w:pPr>
-      <w:r>
-        <w:rPr>
-          <w:rFonts w:ascii="Arial" w:eastAsia="Times New Roman" w:hAnsi="Arial" w:cs="Arial"/>
-          <w:color w:val="FF0000"/>
-          <w:sz w:val="27"/>
-          <w:szCs w:val="27"/>
-        </w:rPr>
-        <w:t>Notice that there are actually 8 brands rather than 5. That is because there are several brands that appear on receipts for these users that have the same number of occurrences. DOVE and NERDS CANDY both appear 3 times and are tied in the first place, while the remaining brands all appear twice.</w:t>
-      </w:r>
-    </w:p>
-    <w:p>
-      <w:pPr>
-        <w:spacing w:before="100" w:beforeAutospacing="1" w:after="100" w:afterAutospacing="1" w:line="240" w:lineRule="auto"/>
-        <w:rPr>
-          <w:rFonts w:ascii="Arial" w:eastAsia="Times New Roman" w:hAnsi="Arial" w:cs="Arial"/>
-          <w:color w:val="FF0000"/>
-          <w:sz w:val="27"/>
-          <w:szCs w:val="27"/>
-        </w:rPr>
-      </w:pPr>
-    </w:p>
-    <w:p>
-      <w:pPr>
-        <w:spacing w:before="100" w:beforeAutospacing="1" w:after="100" w:afterAutospacing="1" w:line="240" w:lineRule="auto"/>
-        <w:rPr>
-          <w:rFonts w:ascii="Arial" w:eastAsia="Times New Roman" w:hAnsi="Arial" w:cs="Arial"/>
-          <w:color w:val="FF0000"/>
-          <w:sz w:val="27"/>
-          <w:szCs w:val="27"/>
-        </w:rPr>
-      </w:pPr>
+    <w:p>
+      <w:pPr>
+        <w:spacing w:before="100" w:beforeAutospacing="1" w:after="100" w:afterAutospacing="1" w:line="240" w:lineRule="auto"/>
+        <w:jc w:val="center"/>
+        <w:rPr>
+          <w:rFonts w:ascii="Arial" w:eastAsia="Times New Roman" w:hAnsi="Arial" w:cs="Arial"/>
+          <w:color w:val="FF0000"/>
+          <w:sz w:val="27"/>
+          <w:szCs w:val="27"/>
+        </w:rPr>
+      </w:pPr>
+      <w:r>
+        <w:rPr>
+          <w:noProof/>
+        </w:rPr>
+        <w:drawing>
+          <wp:inline distT="0" distB="0" distL="0" distR="0" wp14:anchorId="7D809769" wp14:editId="493D928D">
+            <wp:extent cx="4941426" cy="4318984"/>
+            <wp:effectExtent l="0" t="0" r="0" b="5715"/>
+            <wp:docPr id="2" name="Picture 2"/>
+            <wp:cNvGraphicFramePr>
+              <a:graphicFrameLocks xmlns:a="http://schemas.openxmlformats.org/drawingml/2006/main" noChangeAspect="1"/>
+            </wp:cNvGraphicFramePr>
+            <a:graphic xmlns:a="http://schemas.openxmlformats.org/drawingml/2006/main">
+              <a:graphicData uri="http://schemas.openxmlformats.org/drawingml/2006/picture">
+                <pic:pic xmlns:pic="http://schemas.openxmlformats.org/drawingml/2006/picture">
+                  <pic:nvPicPr>
+                    <pic:cNvPr id="1" name=""/>
+                    <pic:cNvPicPr/>
+                  </pic:nvPicPr>
+                  <pic:blipFill>
+                    <a:blip r:embed="rId5"/>
+                    <a:stretch>
+                      <a:fillRect/>
+                    </a:stretch>
+                  </pic:blipFill>
+                  <pic:spPr>
+                    <a:xfrm>
+                      <a:off x="0" y="0"/>
+                      <a:ext cx="4941426" cy="4318984"/>
+                    </a:xfrm>
+                    <a:prstGeom prst="rect">
+                      <a:avLst/>
+                    </a:prstGeom>
+                  </pic:spPr>
+                </pic:pic>
+              </a:graphicData>
+            </a:graphic>
+          </wp:inline>
+        </w:drawing>
+      </w:r>
+    </w:p>
+    <w:p>
+      <w:pPr>
+        <w:spacing w:before="100" w:beforeAutospacing="1" w:after="100" w:afterAutospacing="1" w:line="240" w:lineRule="auto"/>
+        <w:rPr>
+          <w:rFonts w:ascii="Arial" w:eastAsia="Times New Roman" w:hAnsi="Arial" w:cs="Arial"/>
+          <w:color w:val="FF0000"/>
+          <w:sz w:val="27"/>
+          <w:szCs w:val="27"/>
+        </w:rPr>
+      </w:pPr>
+      <w:r>
+        <w:rPr>
+          <w:rFonts w:ascii="Arial" w:eastAsia="Times New Roman" w:hAnsi="Arial" w:cs="Arial"/>
+          <w:color w:val="FF0000"/>
+          <w:sz w:val="27"/>
+          <w:szCs w:val="27"/>
+        </w:rPr>
+        <w:t xml:space="preserve">Notice that there are actually 8 brands rather than 5. That is because there are several brands that appear on receipts for these users that have the same </w:t>
+      </w:r>
+      <w:r>
+        <w:rPr>
+          <w:rFonts w:ascii="Arial" w:eastAsia="Times New Roman" w:hAnsi="Arial" w:cs="Arial"/>
+          <w:color w:val="FF0000"/>
+          <w:sz w:val="27"/>
+          <w:szCs w:val="27"/>
+        </w:rPr>
+        <w:lastRenderedPageBreak/>
+        <w:t xml:space="preserve">number of occurrences. DOVE and NERDS CANDY both appear 3 times and are tied in the first place, while the remaining brands </w:t>
+      </w:r>
+      <w:r>
+        <w:rPr>
+          <w:rFonts w:ascii="Arial" w:eastAsia="Times New Roman" w:hAnsi="Arial" w:cs="Arial"/>
+          <w:color w:val="FF0000"/>
+          <w:sz w:val="27"/>
+          <w:szCs w:val="27"/>
+        </w:rPr>
+        <w:t>each</w:t>
+      </w:r>
+      <w:r>
+        <w:rPr>
+          <w:rFonts w:ascii="Arial" w:eastAsia="Times New Roman" w:hAnsi="Arial" w:cs="Arial"/>
+          <w:color w:val="FF0000"/>
+          <w:sz w:val="27"/>
+          <w:szCs w:val="27"/>
+        </w:rPr>
+        <w:t xml:space="preserve"> appear twice.</w:t>
+      </w:r>
     </w:p>
     <w:p>
       <w:pPr>
@@ -1951,7 +1260,6 @@
           <w:sz w:val="27"/>
           <w:szCs w:val="27"/>
         </w:rPr>
-        <w:lastRenderedPageBreak/>
         <w:t>What are the top 5 brands by sales among users that have had their account for at least six months?</w:t>
       </w:r>
     </w:p>
@@ -1975,497 +1283,61 @@
         <w:t>The top 5 brands by sales for users that have had their account for at least six months are as follows:</w:t>
       </w:r>
     </w:p>
-    <w:tbl>
-      <w:tblPr>
-        <w:tblStyle w:val="TableGrid"/>
-        <w:tblW w:w="0" w:type="auto"/>
-        <w:tblLook w:val="04A0" w:firstRow="1" w:lastRow="0" w:firstColumn="1" w:lastColumn="0" w:noHBand="0" w:noVBand="1"/>
-      </w:tblPr>
-      <w:tblGrid>
-        <w:gridCol w:w="3116"/>
-        <w:gridCol w:w="3117"/>
-        <w:gridCol w:w="3117"/>
-      </w:tblGrid>
-      <w:tr>
-        <w:tc>
-          <w:tcPr>
-            <w:tcW w:w="3116" w:type="dxa"/>
-          </w:tcPr>
-          <w:p>
-            <w:pPr>
-              <w:spacing w:before="100" w:beforeAutospacing="1" w:after="100" w:afterAutospacing="1"/>
-              <w:rPr>
-                <w:rFonts w:ascii="Arial" w:eastAsia="Times New Roman" w:hAnsi="Arial" w:cs="Arial"/>
-                <w:color w:val="FF0000"/>
-                <w:sz w:val="27"/>
-                <w:szCs w:val="27"/>
-              </w:rPr>
-            </w:pPr>
-            <w:r>
-              <w:rPr>
-                <w:rFonts w:ascii="Arial" w:eastAsia="Times New Roman" w:hAnsi="Arial" w:cs="Arial"/>
-                <w:color w:val="FF0000"/>
-                <w:sz w:val="27"/>
-                <w:szCs w:val="27"/>
-              </w:rPr>
-              <w:t>Brand</w:t>
-            </w:r>
-          </w:p>
-        </w:tc>
-        <w:tc>
-          <w:tcPr>
-            <w:tcW w:w="3117" w:type="dxa"/>
-          </w:tcPr>
-          <w:p>
-            <w:pPr>
-              <w:spacing w:before="100" w:beforeAutospacing="1" w:after="100" w:afterAutospacing="1"/>
-              <w:rPr>
-                <w:rFonts w:ascii="Arial" w:eastAsia="Times New Roman" w:hAnsi="Arial" w:cs="Arial"/>
-                <w:color w:val="FF0000"/>
-                <w:sz w:val="27"/>
-                <w:szCs w:val="27"/>
-              </w:rPr>
-            </w:pPr>
-            <w:r>
-              <w:rPr>
-                <w:rFonts w:ascii="Arial" w:eastAsia="Times New Roman" w:hAnsi="Arial" w:cs="Arial"/>
-                <w:color w:val="FF0000"/>
-                <w:sz w:val="27"/>
-                <w:szCs w:val="27"/>
-              </w:rPr>
-              <w:t>Ranking</w:t>
-            </w:r>
-          </w:p>
-        </w:tc>
-        <w:tc>
-          <w:tcPr>
-            <w:tcW w:w="3117" w:type="dxa"/>
-          </w:tcPr>
-          <w:p>
-            <w:pPr>
-              <w:spacing w:before="100" w:beforeAutospacing="1" w:after="100" w:afterAutospacing="1"/>
-              <w:rPr>
-                <w:rFonts w:ascii="Arial" w:eastAsia="Times New Roman" w:hAnsi="Arial" w:cs="Arial"/>
-                <w:color w:val="FF0000"/>
-                <w:sz w:val="27"/>
-                <w:szCs w:val="27"/>
-              </w:rPr>
-            </w:pPr>
-            <w:r>
-              <w:rPr>
-                <w:rFonts w:ascii="Arial" w:eastAsia="Times New Roman" w:hAnsi="Arial" w:cs="Arial"/>
-                <w:color w:val="FF0000"/>
-                <w:sz w:val="27"/>
-                <w:szCs w:val="27"/>
-              </w:rPr>
-              <w:t xml:space="preserve">Total </w:t>
-            </w:r>
-            <w:commentRangeStart w:id="1"/>
-            <w:r>
-              <w:rPr>
-                <w:rFonts w:ascii="Arial" w:eastAsia="Times New Roman" w:hAnsi="Arial" w:cs="Arial"/>
-                <w:color w:val="FF0000"/>
-                <w:sz w:val="27"/>
-                <w:szCs w:val="27"/>
-              </w:rPr>
-              <w:t>Sales</w:t>
-            </w:r>
-            <w:commentRangeEnd w:id="1"/>
-            <w:r>
-              <w:rPr>
-                <w:rStyle w:val="CommentReference"/>
-              </w:rPr>
-              <w:commentReference w:id="1"/>
-            </w:r>
-          </w:p>
-        </w:tc>
-      </w:tr>
-      <w:tr>
-        <w:tc>
-          <w:tcPr>
-            <w:tcW w:w="3116" w:type="dxa"/>
-          </w:tcPr>
-          <w:p>
-            <w:pPr>
-              <w:spacing w:before="100" w:beforeAutospacing="1" w:after="100" w:afterAutospacing="1"/>
-              <w:rPr>
-                <w:rFonts w:ascii="Arial" w:eastAsia="Times New Roman" w:hAnsi="Arial" w:cs="Arial"/>
-                <w:color w:val="FF0000"/>
-                <w:sz w:val="27"/>
-                <w:szCs w:val="27"/>
-              </w:rPr>
-            </w:pPr>
-            <w:r>
-              <w:rPr>
-                <w:rFonts w:ascii="Arial" w:eastAsia="Times New Roman" w:hAnsi="Arial" w:cs="Arial"/>
-                <w:color w:val="FF0000"/>
-                <w:sz w:val="27"/>
-                <w:szCs w:val="27"/>
-              </w:rPr>
-              <w:t>CVS</w:t>
-            </w:r>
-          </w:p>
-        </w:tc>
-        <w:tc>
-          <w:tcPr>
-            <w:tcW w:w="3117" w:type="dxa"/>
-          </w:tcPr>
-          <w:p>
-            <w:pPr>
-              <w:spacing w:before="100" w:beforeAutospacing="1" w:after="100" w:afterAutospacing="1"/>
-              <w:rPr>
-                <w:rFonts w:ascii="Arial" w:eastAsia="Times New Roman" w:hAnsi="Arial" w:cs="Arial"/>
-                <w:color w:val="FF0000"/>
-                <w:sz w:val="27"/>
-                <w:szCs w:val="27"/>
-              </w:rPr>
-            </w:pPr>
-            <w:r>
-              <w:rPr>
-                <w:rFonts w:ascii="Arial" w:eastAsia="Times New Roman" w:hAnsi="Arial" w:cs="Arial"/>
-                <w:color w:val="FF0000"/>
-                <w:sz w:val="27"/>
-                <w:szCs w:val="27"/>
-              </w:rPr>
-              <w:t>1</w:t>
-            </w:r>
-          </w:p>
-        </w:tc>
-        <w:tc>
-          <w:tcPr>
-            <w:tcW w:w="3117" w:type="dxa"/>
-          </w:tcPr>
-          <w:p>
-            <w:pPr>
-              <w:spacing w:before="100" w:beforeAutospacing="1" w:after="100" w:afterAutospacing="1"/>
-              <w:rPr>
-                <w:rFonts w:ascii="Arial" w:eastAsia="Times New Roman" w:hAnsi="Arial" w:cs="Arial"/>
-                <w:color w:val="FF0000"/>
-                <w:sz w:val="27"/>
-                <w:szCs w:val="27"/>
-              </w:rPr>
-            </w:pPr>
-            <w:r>
-              <w:rPr>
-                <w:rFonts w:ascii="Arial" w:eastAsia="Times New Roman" w:hAnsi="Arial" w:cs="Arial"/>
-                <w:color w:val="FF0000"/>
-                <w:sz w:val="27"/>
-                <w:szCs w:val="27"/>
-              </w:rPr>
-              <w:t>72</w:t>
-            </w:r>
-          </w:p>
-        </w:tc>
-      </w:tr>
-      <w:tr>
-        <w:tc>
-          <w:tcPr>
-            <w:tcW w:w="3116" w:type="dxa"/>
-          </w:tcPr>
-          <w:p>
-            <w:pPr>
-              <w:spacing w:before="100" w:beforeAutospacing="1" w:after="100" w:afterAutospacing="1"/>
-              <w:rPr>
-                <w:rFonts w:ascii="Arial" w:eastAsia="Times New Roman" w:hAnsi="Arial" w:cs="Arial"/>
-                <w:color w:val="FF0000"/>
-                <w:sz w:val="27"/>
-                <w:szCs w:val="27"/>
-              </w:rPr>
-            </w:pPr>
-            <w:r>
-              <w:rPr>
-                <w:rFonts w:ascii="Arial" w:eastAsia="Times New Roman" w:hAnsi="Arial" w:cs="Arial"/>
-                <w:color w:val="FF0000"/>
-                <w:sz w:val="27"/>
-                <w:szCs w:val="27"/>
-              </w:rPr>
-              <w:t>DOVE</w:t>
-            </w:r>
-          </w:p>
-        </w:tc>
-        <w:tc>
-          <w:tcPr>
-            <w:tcW w:w="3117" w:type="dxa"/>
-          </w:tcPr>
-          <w:p>
-            <w:pPr>
-              <w:spacing w:before="100" w:beforeAutospacing="1" w:after="100" w:afterAutospacing="1"/>
-              <w:rPr>
-                <w:rFonts w:ascii="Arial" w:eastAsia="Times New Roman" w:hAnsi="Arial" w:cs="Arial"/>
-                <w:color w:val="FF0000"/>
-                <w:sz w:val="27"/>
-                <w:szCs w:val="27"/>
-              </w:rPr>
-            </w:pPr>
-            <w:r>
-              <w:rPr>
-                <w:rFonts w:ascii="Arial" w:eastAsia="Times New Roman" w:hAnsi="Arial" w:cs="Arial"/>
-                <w:color w:val="FF0000"/>
-                <w:sz w:val="27"/>
-                <w:szCs w:val="27"/>
-              </w:rPr>
-              <w:t>2</w:t>
-            </w:r>
-          </w:p>
-        </w:tc>
-        <w:tc>
-          <w:tcPr>
-            <w:tcW w:w="3117" w:type="dxa"/>
-          </w:tcPr>
-          <w:p>
-            <w:pPr>
-              <w:spacing w:before="100" w:beforeAutospacing="1" w:after="100" w:afterAutospacing="1"/>
-              <w:rPr>
-                <w:rFonts w:ascii="Arial" w:eastAsia="Times New Roman" w:hAnsi="Arial" w:cs="Arial"/>
-                <w:color w:val="FF0000"/>
-                <w:sz w:val="27"/>
-                <w:szCs w:val="27"/>
-              </w:rPr>
-            </w:pPr>
-            <w:r>
-              <w:rPr>
-                <w:rFonts w:ascii="Arial" w:eastAsia="Times New Roman" w:hAnsi="Arial" w:cs="Arial"/>
-                <w:color w:val="FF0000"/>
-                <w:sz w:val="27"/>
-                <w:szCs w:val="27"/>
-              </w:rPr>
-              <w:t>30.91</w:t>
-            </w:r>
-          </w:p>
-        </w:tc>
-      </w:tr>
-      <w:tr>
-        <w:tc>
-          <w:tcPr>
-            <w:tcW w:w="3116" w:type="dxa"/>
-          </w:tcPr>
-          <w:p>
-            <w:pPr>
-              <w:spacing w:before="100" w:beforeAutospacing="1" w:after="100" w:afterAutospacing="1"/>
-              <w:rPr>
-                <w:rFonts w:ascii="Arial" w:eastAsia="Times New Roman" w:hAnsi="Arial" w:cs="Arial"/>
-                <w:color w:val="FF0000"/>
-                <w:sz w:val="27"/>
-                <w:szCs w:val="27"/>
-              </w:rPr>
-            </w:pPr>
-            <w:r>
-              <w:rPr>
-                <w:rFonts w:ascii="Arial" w:eastAsia="Times New Roman" w:hAnsi="Arial" w:cs="Arial"/>
-                <w:color w:val="FF0000"/>
-                <w:sz w:val="27"/>
-                <w:szCs w:val="27"/>
-              </w:rPr>
-              <w:t>TRIDENT</w:t>
-            </w:r>
-          </w:p>
-        </w:tc>
-        <w:tc>
-          <w:tcPr>
-            <w:tcW w:w="3117" w:type="dxa"/>
-          </w:tcPr>
-          <w:p>
-            <w:pPr>
-              <w:spacing w:before="100" w:beforeAutospacing="1" w:after="100" w:afterAutospacing="1"/>
-              <w:rPr>
-                <w:rFonts w:ascii="Arial" w:eastAsia="Times New Roman" w:hAnsi="Arial" w:cs="Arial"/>
-                <w:color w:val="FF0000"/>
-                <w:sz w:val="27"/>
-                <w:szCs w:val="27"/>
-              </w:rPr>
-            </w:pPr>
-            <w:r>
-              <w:rPr>
-                <w:rFonts w:ascii="Arial" w:eastAsia="Times New Roman" w:hAnsi="Arial" w:cs="Arial"/>
-                <w:color w:val="FF0000"/>
-                <w:sz w:val="27"/>
-                <w:szCs w:val="27"/>
-              </w:rPr>
-              <w:t>3</w:t>
-            </w:r>
-          </w:p>
-        </w:tc>
-        <w:tc>
-          <w:tcPr>
-            <w:tcW w:w="3117" w:type="dxa"/>
-          </w:tcPr>
-          <w:p>
-            <w:pPr>
-              <w:spacing w:before="100" w:beforeAutospacing="1" w:after="100" w:afterAutospacing="1"/>
-              <w:rPr>
-                <w:rFonts w:ascii="Arial" w:eastAsia="Times New Roman" w:hAnsi="Arial" w:cs="Arial"/>
-                <w:color w:val="FF0000"/>
-                <w:sz w:val="27"/>
-                <w:szCs w:val="27"/>
-              </w:rPr>
-            </w:pPr>
-            <w:r>
-              <w:rPr>
-                <w:rFonts w:ascii="Arial" w:eastAsia="Times New Roman" w:hAnsi="Arial" w:cs="Arial"/>
-                <w:color w:val="FF0000"/>
-                <w:sz w:val="27"/>
-                <w:szCs w:val="27"/>
-              </w:rPr>
-              <w:t>23.36</w:t>
-            </w:r>
-          </w:p>
-        </w:tc>
-      </w:tr>
-      <w:tr>
-        <w:tc>
-          <w:tcPr>
-            <w:tcW w:w="3116" w:type="dxa"/>
-          </w:tcPr>
-          <w:p>
-            <w:pPr>
-              <w:spacing w:before="100" w:beforeAutospacing="1" w:after="100" w:afterAutospacing="1"/>
-              <w:rPr>
-                <w:rFonts w:ascii="Arial" w:eastAsia="Times New Roman" w:hAnsi="Arial" w:cs="Arial"/>
-                <w:color w:val="FF0000"/>
-                <w:sz w:val="27"/>
-                <w:szCs w:val="27"/>
-              </w:rPr>
-            </w:pPr>
-            <w:r>
-              <w:rPr>
-                <w:rFonts w:ascii="Arial" w:eastAsia="Times New Roman" w:hAnsi="Arial" w:cs="Arial"/>
-                <w:color w:val="FF0000"/>
-                <w:sz w:val="27"/>
-                <w:szCs w:val="27"/>
-              </w:rPr>
-              <w:t>COORS LIGHT</w:t>
-            </w:r>
-          </w:p>
-        </w:tc>
-        <w:tc>
-          <w:tcPr>
-            <w:tcW w:w="3117" w:type="dxa"/>
-          </w:tcPr>
-          <w:p>
-            <w:pPr>
-              <w:spacing w:before="100" w:beforeAutospacing="1" w:after="100" w:afterAutospacing="1"/>
-              <w:rPr>
-                <w:rFonts w:ascii="Arial" w:eastAsia="Times New Roman" w:hAnsi="Arial" w:cs="Arial"/>
-                <w:color w:val="FF0000"/>
-                <w:sz w:val="27"/>
-                <w:szCs w:val="27"/>
-              </w:rPr>
-            </w:pPr>
-            <w:r>
-              <w:rPr>
-                <w:rFonts w:ascii="Arial" w:eastAsia="Times New Roman" w:hAnsi="Arial" w:cs="Arial"/>
-                <w:color w:val="FF0000"/>
-                <w:sz w:val="27"/>
-                <w:szCs w:val="27"/>
-              </w:rPr>
-              <w:t>4</w:t>
-            </w:r>
-          </w:p>
-        </w:tc>
-        <w:tc>
-          <w:tcPr>
-            <w:tcW w:w="3117" w:type="dxa"/>
-          </w:tcPr>
-          <w:p>
-            <w:pPr>
-              <w:spacing w:before="100" w:beforeAutospacing="1" w:after="100" w:afterAutospacing="1"/>
-              <w:rPr>
-                <w:rFonts w:ascii="Arial" w:eastAsia="Times New Roman" w:hAnsi="Arial" w:cs="Arial"/>
-                <w:color w:val="FF0000"/>
-                <w:sz w:val="27"/>
-                <w:szCs w:val="27"/>
-              </w:rPr>
-            </w:pPr>
-            <w:r>
-              <w:rPr>
-                <w:rFonts w:ascii="Arial" w:eastAsia="Times New Roman" w:hAnsi="Arial" w:cs="Arial"/>
-                <w:color w:val="FF0000"/>
-                <w:sz w:val="27"/>
-                <w:szCs w:val="27"/>
-              </w:rPr>
-              <w:t>17.48</w:t>
-            </w:r>
-          </w:p>
-        </w:tc>
-      </w:tr>
-      <w:tr>
-        <w:tc>
-          <w:tcPr>
-            <w:tcW w:w="3116" w:type="dxa"/>
-          </w:tcPr>
-          <w:p>
-            <w:pPr>
-              <w:spacing w:before="100" w:beforeAutospacing="1" w:after="100" w:afterAutospacing="1"/>
-              <w:rPr>
-                <w:rFonts w:ascii="Arial" w:eastAsia="Times New Roman" w:hAnsi="Arial" w:cs="Arial"/>
-                <w:color w:val="FF0000"/>
-                <w:sz w:val="27"/>
-                <w:szCs w:val="27"/>
-              </w:rPr>
-            </w:pPr>
-            <w:r>
-              <w:rPr>
-                <w:rFonts w:ascii="Arial" w:eastAsia="Times New Roman" w:hAnsi="Arial" w:cs="Arial"/>
-                <w:color w:val="FF0000"/>
-                <w:sz w:val="27"/>
-                <w:szCs w:val="27"/>
-              </w:rPr>
-              <w:t>TRESEMMÉ</w:t>
-            </w:r>
-          </w:p>
-        </w:tc>
-        <w:tc>
-          <w:tcPr>
-            <w:tcW w:w="3117" w:type="dxa"/>
-          </w:tcPr>
-          <w:p>
-            <w:pPr>
-              <w:spacing w:before="100" w:beforeAutospacing="1" w:after="100" w:afterAutospacing="1"/>
-              <w:rPr>
-                <w:rFonts w:ascii="Arial" w:eastAsia="Times New Roman" w:hAnsi="Arial" w:cs="Arial"/>
-                <w:color w:val="FF0000"/>
-                <w:sz w:val="27"/>
-                <w:szCs w:val="27"/>
-              </w:rPr>
-            </w:pPr>
-            <w:r>
-              <w:rPr>
-                <w:rFonts w:ascii="Arial" w:eastAsia="Times New Roman" w:hAnsi="Arial" w:cs="Arial"/>
-                <w:color w:val="FF0000"/>
-                <w:sz w:val="27"/>
-                <w:szCs w:val="27"/>
-              </w:rPr>
-              <w:t>5</w:t>
-            </w:r>
-          </w:p>
-        </w:tc>
-        <w:tc>
-          <w:tcPr>
-            <w:tcW w:w="3117" w:type="dxa"/>
-          </w:tcPr>
-          <w:p>
-            <w:pPr>
-              <w:spacing w:before="100" w:beforeAutospacing="1" w:after="100" w:afterAutospacing="1"/>
-              <w:rPr>
-                <w:rFonts w:ascii="Arial" w:eastAsia="Times New Roman" w:hAnsi="Arial" w:cs="Arial"/>
-                <w:color w:val="FF0000"/>
-                <w:sz w:val="27"/>
-                <w:szCs w:val="27"/>
-              </w:rPr>
-            </w:pPr>
-            <w:r>
-              <w:rPr>
-                <w:rFonts w:ascii="Arial" w:eastAsia="Times New Roman" w:hAnsi="Arial" w:cs="Arial"/>
-                <w:color w:val="FF0000"/>
-                <w:sz w:val="27"/>
-                <w:szCs w:val="27"/>
-              </w:rPr>
-              <w:t>14.58</w:t>
-            </w:r>
-          </w:p>
-        </w:tc>
-      </w:tr>
-    </w:tbl>
+    <w:p>
+      <w:pPr>
+        <w:spacing w:before="100" w:beforeAutospacing="1" w:after="100" w:afterAutospacing="1" w:line="240" w:lineRule="auto"/>
+        <w:jc w:val="center"/>
+        <w:outlineLvl w:val="3"/>
+        <w:rPr>
+          <w:rFonts w:ascii="Arial" w:eastAsia="Times New Roman" w:hAnsi="Arial" w:cs="Arial"/>
+          <w:b/>
+          <w:bCs/>
+          <w:color w:val="000000"/>
+          <w:sz w:val="27"/>
+          <w:szCs w:val="27"/>
+        </w:rPr>
+      </w:pPr>
+      <w:r>
+        <w:rPr>
+          <w:noProof/>
+        </w:rPr>
+        <w:drawing>
+          <wp:inline distT="0" distB="0" distL="0" distR="0" wp14:anchorId="1FDE6754" wp14:editId="322ED297">
+            <wp:extent cx="4903317" cy="4115738"/>
+            <wp:effectExtent l="0" t="0" r="0" b="0"/>
+            <wp:docPr id="1" name="Picture 1"/>
+            <wp:cNvGraphicFramePr>
+              <a:graphicFrameLocks xmlns:a="http://schemas.openxmlformats.org/drawingml/2006/main" noChangeAspect="1"/>
+            </wp:cNvGraphicFramePr>
+            <a:graphic xmlns:a="http://schemas.openxmlformats.org/drawingml/2006/main">
+              <a:graphicData uri="http://schemas.openxmlformats.org/drawingml/2006/picture">
+                <pic:pic xmlns:pic="http://schemas.openxmlformats.org/drawingml/2006/picture">
+                  <pic:nvPicPr>
+                    <pic:cNvPr id="1" name=""/>
+                    <pic:cNvPicPr/>
+                  </pic:nvPicPr>
+                  <pic:blipFill>
+                    <a:blip r:embed="rId6"/>
+                    <a:stretch>
+                      <a:fillRect/>
+                    </a:stretch>
+                  </pic:blipFill>
+                  <pic:spPr>
+                    <a:xfrm>
+                      <a:off x="0" y="0"/>
+                      <a:ext cx="4903317" cy="4115738"/>
+                    </a:xfrm>
+                    <a:prstGeom prst="rect">
+                      <a:avLst/>
+                    </a:prstGeom>
+                  </pic:spPr>
+                </pic:pic>
+              </a:graphicData>
+            </a:graphic>
+          </wp:inline>
+        </w:drawing>
+      </w:r>
+    </w:p>
     <w:p>
       <w:pPr>
         <w:spacing w:before="100" w:beforeAutospacing="1" w:after="100" w:afterAutospacing="1" w:line="240" w:lineRule="auto"/>
@@ -2607,16 +1479,8 @@
           <w:sz w:val="27"/>
           <w:szCs w:val="27"/>
         </w:rPr>
-        <w:t xml:space="preserve">Unique number of </w:t>
-      </w:r>
-      <w:r>
-        <w:rPr>
-          <w:rFonts w:ascii="Arial" w:eastAsia="Times New Roman" w:hAnsi="Arial" w:cs="Arial"/>
-          <w:color w:val="FF0000"/>
-          <w:sz w:val="27"/>
-          <w:szCs w:val="27"/>
-        </w:rPr>
-        <w:t>users</w:t>
+        <w:lastRenderedPageBreak/>
+        <w:t>Unique number of users</w:t>
       </w:r>
     </w:p>
     <w:p>
@@ -2661,7 +1525,25 @@
           <w:sz w:val="27"/>
           <w:szCs w:val="27"/>
         </w:rPr>
-        <w:t>Here are the numbers for the top five brands ranked by total amount of sale:</w:t>
+        <w:t>Here are the numbers for the top five brands ranked by total amount of sale</w:t>
+      </w:r>
+      <w:r>
+        <w:rPr>
+          <w:rFonts w:ascii="Arial" w:eastAsia="Times New Roman" w:hAnsi="Arial" w:cs="Arial"/>
+          <w:color w:val="FF0000"/>
+          <w:sz w:val="27"/>
+          <w:szCs w:val="27"/>
+        </w:rPr>
+        <w:t>s</w:t>
+      </w:r>
+      <w:r>
+        <w:rPr>
+          <w:rFonts w:ascii="Arial" w:eastAsia="Times New Roman" w:hAnsi="Arial" w:cs="Arial"/>
+          <w:color w:val="FF0000"/>
+          <w:sz w:val="27"/>
+          <w:szCs w:val="27"/>
+        </w:rPr>
+        <w:t>:</w:t>
       </w:r>
     </w:p>
     <w:tbl>
@@ -4061,17 +2943,7 @@
           <w:sz w:val="27"/>
           <w:szCs w:val="27"/>
         </w:rPr>
-        <w:t xml:space="preserve">If we had to define the leading brand based on one metric it would be the total amount of sales. As previously mentioned, TOSTITOS also has the highest number of units sold, unique users purchasing, and sells the widest variety of </w:t>
-      </w:r>
-      <w:r>
-        <w:rPr>
-          <w:rFonts w:ascii="Arial" w:eastAsia="Times New Roman" w:hAnsi="Arial" w:cs="Arial"/>
-          <w:color w:val="FF0000"/>
-          <w:sz w:val="27"/>
-          <w:szCs w:val="27"/>
-        </w:rPr>
-        <w:lastRenderedPageBreak/>
-        <w:t>products.</w:t>
+        <w:t>If we had to define the leading brand based on one metric it would be the total amount of sales. As previously mentioned, TOSTITOS also has the highest number of units sold, unique users purchasing, and sells the widest variety of products.</w:t>
       </w:r>
       <w:r>
         <w:rPr>
@@ -4311,6 +3183,7 @@
           <w:sz w:val="27"/>
           <w:szCs w:val="27"/>
         </w:rPr>
+        <w:lastRenderedPageBreak/>
         <w:t xml:space="preserve">Duplicate data: There was vast amounts of various duplication going on. We need to create a deduping process that is resilient and trustworthy. </w:t>
       </w:r>
     </w:p>
@@ -4374,7 +3247,25 @@
           <w:sz w:val="27"/>
           <w:szCs w:val="27"/>
         </w:rPr>
-        <w:t xml:space="preserve">TOSTITOS IS A HUGE LEADER in the Dips &amp; Salsa category. They ranked highest in all of our metrics, although there are some close competitors in PACE and FRITOS. This is a huge opportunity for us to take advantage by investing our time and effort towards </w:t>
+        <w:t xml:space="preserve">TOSTITOS </w:t>
+      </w:r>
+      <w:r>
+        <w:rPr>
+          <w:rFonts w:ascii="Arial" w:eastAsia="Times New Roman" w:hAnsi="Arial" w:cs="Arial"/>
+          <w:color w:val="FF0000"/>
+          <w:sz w:val="27"/>
+          <w:szCs w:val="27"/>
+        </w:rPr>
+        <w:t xml:space="preserve">is a huge leader in </w:t>
+      </w:r>
+      <w:r>
+        <w:rPr>
+          <w:rFonts w:ascii="Arial" w:eastAsia="Times New Roman" w:hAnsi="Arial" w:cs="Arial"/>
+          <w:color w:val="FF0000"/>
+          <w:sz w:val="27"/>
+          <w:szCs w:val="27"/>
+        </w:rPr>
+        <w:t xml:space="preserve">the Dips &amp; Salsa category. They ranked highest in all of our metrics, although there are some close competitors in PACE and FRITOS. This is a huge opportunity for us to take advantage by investing our time and effort towards </w:t>
       </w:r>
       <w:r>
         <w:rPr>
@@ -4403,17 +3294,27 @@
           <w:sz w:val="27"/>
           <w:szCs w:val="27"/>
         </w:rPr>
-        <w:t xml:space="preserve">I would love to work on this project to help us increase users. I will spend more time looking into our existing data to see if I can draw further </w:t>
-      </w:r>
-      <w:r>
-        <w:rPr>
-          <w:rFonts w:ascii="Arial" w:eastAsia="Times New Roman" w:hAnsi="Arial" w:cs="Arial"/>
-          <w:color w:val="FF0000"/>
-          <w:sz w:val="27"/>
-          <w:szCs w:val="27"/>
-        </w:rPr>
-        <w:lastRenderedPageBreak/>
-        <w:t>conclusions. Let me know if you are able to provide any additional data specific to this category.</w:t>
+        <w:t xml:space="preserve">I would love to work on this project to help us increase </w:t>
+      </w:r>
+      <w:r>
+        <w:rPr>
+          <w:rFonts w:ascii="Arial" w:eastAsia="Times New Roman" w:hAnsi="Arial" w:cs="Arial"/>
+          <w:color w:val="FF0000"/>
+          <w:sz w:val="27"/>
+          <w:szCs w:val="27"/>
+        </w:rPr>
+        <w:t>our user base</w:t>
+      </w:r>
+      <w:bookmarkStart w:id="0" w:name="_GoBack"/>
+      <w:bookmarkEnd w:id="0"/>
+      <w:r>
+        <w:rPr>
+          <w:rFonts w:ascii="Arial" w:eastAsia="Times New Roman" w:hAnsi="Arial" w:cs="Arial"/>
+          <w:color w:val="FF0000"/>
+          <w:sz w:val="27"/>
+          <w:szCs w:val="27"/>
+        </w:rPr>
+        <w:t>. I will spend more time looking into our existing data to see if I can draw further conclusions. Let me know if you are able to provide any additional data specific to this category.</w:t>
       </w:r>
     </w:p>
     <w:p>
@@ -4455,8 +3356,6 @@
         </w:rPr>
         <w:t>Alec</w:t>
       </w:r>
-      <w:bookmarkStart w:id="2" w:name="_GoBack"/>
-      <w:bookmarkEnd w:id="2"/>
     </w:p>
     <w:p>
       <w:r>
@@ -4474,50 +3373,6 @@
     </w:sectPr>
   </w:body>
 </w:document>
-</file>
-
-<file path=word/comments.xml><?xml version="1.0" encoding="utf-8"?>
-<w:comments xmlns:wpc="http://schemas.microsoft.com/office/word/2010/wordprocessingCanvas" xmlns:mc="http://schemas.openxmlformats.org/markup-compatibility/2006" xmlns:o="urn:schemas-microsoft-com:office:office" xmlns:r="http://schemas.openxmlformats.org/officeDocument/2006/relationships" xmlns:m="http://schemas.openxmlformats.org/officeDocument/2006/math" xmlns:v="urn:schemas-microsoft-com:vml" xmlns:wp14="http://schemas.microsoft.com/office/word/2010/wordprocessingDrawing" xmlns:wp="http://schemas.openxmlformats.org/drawingml/2006/wordprocessingDrawing" xmlns:w10="urn:schemas-microsoft-com:office:word" xmlns:w="http://schemas.openxmlformats.org/wordprocessingml/2006/main" xmlns:w14="http://schemas.microsoft.com/office/word/2010/wordml" xmlns:w15="http://schemas.microsoft.com/office/word/2012/wordml" xmlns:wpg="http://schemas.microsoft.com/office/word/2010/wordprocessingGroup" xmlns:wpi="http://schemas.microsoft.com/office/word/2010/wordprocessingInk" xmlns:wne="http://schemas.microsoft.com/office/word/2006/wordml" xmlns:wps="http://schemas.microsoft.com/office/word/2010/wordprocessingShape" mc:Ignorable="w14 w15 wp14">
-  <w:comment w:id="0" w:author="Alec Lohr" w:date="2025-02-06T15:12:00Z" w:initials="AL">
-    <w:p>
-      <w:pPr>
-        <w:pStyle w:val="CommentText"/>
-      </w:pPr>
-      <w:r>
-        <w:rPr>
-          <w:rStyle w:val="CommentReference"/>
-        </w:rPr>
-        <w:annotationRef/>
-      </w:r>
-      <w:r>
-        <w:t>INSERT VISUALIZATION</w:t>
-      </w:r>
-    </w:p>
-  </w:comment>
-  <w:comment w:id="1" w:author="Alec Lohr" w:date="2025-02-06T15:12:00Z" w:initials="AL">
-    <w:p>
-      <w:pPr>
-        <w:pStyle w:val="CommentText"/>
-      </w:pPr>
-      <w:r>
-        <w:rPr>
-          <w:rStyle w:val="CommentReference"/>
-        </w:rPr>
-        <w:annotationRef/>
-      </w:r>
-      <w:r>
-        <w:t>INSERT VISUALIZATION</w:t>
-      </w:r>
-    </w:p>
-  </w:comment>
-</w:comments>
-</file>
-
-<file path=word/commentsExtended.xml><?xml version="1.0" encoding="utf-8"?>
-<w15:commentsEx xmlns:wpc="http://schemas.microsoft.com/office/word/2010/wordprocessingCanvas" xmlns:mc="http://schemas.openxmlformats.org/markup-compatibility/2006" xmlns:o="urn:schemas-microsoft-com:office:office" xmlns:r="http://schemas.openxmlformats.org/officeDocument/2006/relationships" xmlns:m="http://schemas.openxmlformats.org/officeDocument/2006/math" xmlns:v="urn:schemas-microsoft-com:vml" xmlns:wp14="http://schemas.microsoft.com/office/word/2010/wordprocessingDrawing" xmlns:wp="http://schemas.openxmlformats.org/drawingml/2006/wordprocessingDrawing" xmlns:w10="urn:schemas-microsoft-com:office:word" xmlns:w="http://schemas.openxmlformats.org/wordprocessingml/2006/main" xmlns:w14="http://schemas.microsoft.com/office/word/2010/wordml" xmlns:w15="http://schemas.microsoft.com/office/word/2012/wordml" xmlns:wpg="http://schemas.microsoft.com/office/word/2010/wordprocessingGroup" xmlns:wpi="http://schemas.microsoft.com/office/word/2010/wordprocessingInk" xmlns:wne="http://schemas.microsoft.com/office/word/2006/wordml" xmlns:wps="http://schemas.microsoft.com/office/word/2010/wordprocessingShape" mc:Ignorable="w14 w15 wp14">
-  <w15:commentEx w15:paraId="2132D16C" w15:done="0"/>
-  <w15:commentEx w15:paraId="5F5DE3F1" w15:done="0"/>
-</w15:commentsEx>
 </file>
 
 <file path=word/numbering.xml><?xml version="1.0" encoding="utf-8"?>
@@ -5800,14 +4655,6 @@
     <w:abstractNumId w:val="9"/>
   </w:num>
 </w:numbering>
-</file>
-
-<file path=word/people.xml><?xml version="1.0" encoding="utf-8"?>
-<w15:people xmlns:wpc="http://schemas.microsoft.com/office/word/2010/wordprocessingCanvas" xmlns:mc="http://schemas.openxmlformats.org/markup-compatibility/2006" xmlns:o="urn:schemas-microsoft-com:office:office" xmlns:r="http://schemas.openxmlformats.org/officeDocument/2006/relationships" xmlns:m="http://schemas.openxmlformats.org/officeDocument/2006/math" xmlns:v="urn:schemas-microsoft-com:vml" xmlns:wp14="http://schemas.microsoft.com/office/word/2010/wordprocessingDrawing" xmlns:wp="http://schemas.openxmlformats.org/drawingml/2006/wordprocessingDrawing" xmlns:w10="urn:schemas-microsoft-com:office:word" xmlns:w="http://schemas.openxmlformats.org/wordprocessingml/2006/main" xmlns:w14="http://schemas.microsoft.com/office/word/2010/wordml" xmlns:w15="http://schemas.microsoft.com/office/word/2012/wordml" xmlns:wpg="http://schemas.microsoft.com/office/word/2010/wordprocessingGroup" xmlns:wpi="http://schemas.microsoft.com/office/word/2010/wordprocessingInk" xmlns:wne="http://schemas.microsoft.com/office/word/2006/wordml" xmlns:wps="http://schemas.microsoft.com/office/word/2010/wordprocessingShape" mc:Ignorable="w14 w15 wp14">
-  <w15:person w15:author="Alec Lohr">
-    <w15:presenceInfo w15:providerId="Windows Live" w15:userId="530c76bf8129dfb9"/>
-  </w15:person>
-</w15:people>
 </file>
 
 <file path=word/styles.xml><?xml version="1.0" encoding="utf-8"?>

</xml_diff>